<commit_message>
update README, and brca_analysis rmarkdown
</commit_message>
<xml_diff>
--- a/manuscript/additionalFiles/AdditionalFile2_SuppFigs.docx
+++ b/manuscript/additionalFiles/AdditionalFile2_SuppFigs.docx
@@ -107,26 +107,14 @@
               <w:rPr>
                 <w:lang w:val="en-CA"/>
               </w:rPr>
-              <w:t>unc</w:t>
-            </w:r>
-            <w:r>
-              <w:rPr>
-                <w:lang w:val="en-CA"/>
-              </w:rPr>
-              <w:t>orrelated &amp; discriminatory (</w:t>
+              <w:t>uncorrelated &amp; discriminatory (</w:t>
             </w:r>
             <w:proofErr w:type="spellStart"/>
             <w:r>
               <w:rPr>
                 <w:lang w:val="en-CA"/>
               </w:rPr>
-              <w:t>unC</w:t>
-            </w:r>
-            <w:r>
-              <w:rPr>
-                <w:lang w:val="en-CA"/>
-              </w:rPr>
-              <w:t>orDis</w:t>
+              <w:t>unCorDis</w:t>
             </w:r>
             <w:proofErr w:type="spellEnd"/>
             <w:r>
@@ -151,7 +139,7 @@
             </w:pPr>
             <w:r>
               <w:rPr>
-                <w:lang w:val="en-CA"/>
+                <w:noProof/>
               </w:rPr>
               <w:drawing>
                 <wp:inline distT="0" distB="0" distL="0" distR="0" wp14:anchorId="218715EB" wp14:editId="28BDDCB5">
@@ -203,7 +191,7 @@
             </w:pPr>
             <w:r>
               <w:rPr>
-                <w:lang w:val="en-CA"/>
+                <w:noProof/>
               </w:rPr>
               <w:drawing>
                 <wp:inline distT="0" distB="0" distL="0" distR="0" wp14:anchorId="667A168B" wp14:editId="7537E2B3">
@@ -305,26 +293,14 @@
               <w:rPr>
                 <w:lang w:val="en-CA"/>
               </w:rPr>
-              <w:t>unc</w:t>
-            </w:r>
-            <w:r>
-              <w:rPr>
-                <w:lang w:val="en-CA"/>
-              </w:rPr>
-              <w:t xml:space="preserve">orrelated &amp; </w:t>
+              <w:t xml:space="preserve">uncorrelated &amp; </w:t>
             </w:r>
             <w:proofErr w:type="spellStart"/>
             <w:r>
               <w:rPr>
                 <w:lang w:val="en-CA"/>
               </w:rPr>
-              <w:t>non</w:t>
-            </w:r>
-            <w:r>
-              <w:rPr>
-                <w:lang w:val="en-CA"/>
-              </w:rPr>
-              <w:t>discriminatory</w:t>
+              <w:t>nondiscriminatory</w:t>
             </w:r>
             <w:proofErr w:type="spellEnd"/>
             <w:r>
@@ -338,25 +314,7 @@
               <w:rPr>
                 <w:lang w:val="en-CA"/>
               </w:rPr>
-              <w:t>unC</w:t>
-            </w:r>
-            <w:r>
-              <w:rPr>
-                <w:lang w:val="en-CA"/>
-              </w:rPr>
-              <w:t>or</w:t>
-            </w:r>
-            <w:r>
-              <w:rPr>
-                <w:lang w:val="en-CA"/>
-              </w:rPr>
-              <w:t>Non</w:t>
-            </w:r>
-            <w:r>
-              <w:rPr>
-                <w:lang w:val="en-CA"/>
-              </w:rPr>
-              <w:t>Dis</w:t>
+              <w:t>unCorNonDis</w:t>
             </w:r>
             <w:proofErr w:type="spellEnd"/>
             <w:r>
@@ -381,7 +339,7 @@
             </w:pPr>
             <w:r>
               <w:rPr>
-                <w:lang w:val="en-CA"/>
+                <w:noProof/>
               </w:rPr>
               <w:drawing>
                 <wp:inline distT="0" distB="0" distL="0" distR="0" wp14:anchorId="792B5FE8" wp14:editId="27487177">
@@ -433,7 +391,7 @@
             </w:pPr>
             <w:r>
               <w:rPr>
-                <w:lang w:val="en-CA"/>
+                <w:noProof/>
               </w:rPr>
               <w:drawing>
                 <wp:inline distT="0" distB="0" distL="0" distR="0" wp14:anchorId="7997D1EE" wp14:editId="1CE7E922">
@@ -587,8 +545,6 @@
           </wp:inline>
         </w:drawing>
       </w:r>
-      <w:bookmarkStart w:id="0" w:name="_GoBack"/>
-      <w:bookmarkEnd w:id="0"/>
     </w:p>
     <w:p>
       <w:pPr>
@@ -798,13 +754,7 @@
         <w:rPr>
           <w:lang w:val="en-CA"/>
         </w:rPr>
-        <w:t xml:space="preserve">Figure S4. Component plots </w:t>
-      </w:r>
-      <w:r>
-        <w:rPr>
-          <w:lang w:val="en-CA"/>
-        </w:rPr>
-        <w:t>for each multi-</w:t>
+        <w:t>Figure S4. Component plots for each multi-</w:t>
       </w:r>
       <w:proofErr w:type="spellStart"/>
       <w:r>
@@ -819,6 +769,94 @@
           <w:lang w:val="en-CA"/>
         </w:rPr>
         <w:t xml:space="preserve"> panel for different cancer datasets.</w:t>
+      </w:r>
+    </w:p>
+    <w:p>
+      <w:pPr>
+        <w:rPr>
+          <w:lang w:val="en-CA"/>
+        </w:rPr>
+      </w:pPr>
+      <w:r>
+        <w:rPr>
+          <w:lang w:val="en-CA"/>
+        </w:rPr>
+        <w:br w:type="page"/>
+      </w:r>
+    </w:p>
+    <w:p>
+      <w:pPr>
+        <w:rPr>
+          <w:lang w:val="en-CA"/>
+        </w:rPr>
+      </w:pPr>
+      <w:r>
+        <w:rPr>
+          <w:noProof/>
+        </w:rPr>
+        <w:drawing>
+          <wp:inline distT="0" distB="0" distL="0" distR="0" wp14:anchorId="261EBE4A" wp14:editId="5EDF7B92">
+            <wp:extent cx="5943600" cy="2976880"/>
+            <wp:effectExtent l="0" t="0" r="0" b="0"/>
+            <wp:docPr id="5" name="Picture 5" descr="../../analyses/casestudy1_brca/results/Figures/optimal_errorRate_tuneFunction_mixOmics_comp1.pdf"/>
+            <wp:cNvGraphicFramePr>
+              <a:graphicFrameLocks xmlns:a="http://schemas.openxmlformats.org/drawingml/2006/main" noChangeAspect="1"/>
+            </wp:cNvGraphicFramePr>
+            <a:graphic xmlns:a="http://schemas.openxmlformats.org/drawingml/2006/main">
+              <a:graphicData uri="http://schemas.openxmlformats.org/drawingml/2006/picture">
+                <pic:pic xmlns:pic="http://schemas.openxmlformats.org/drawingml/2006/picture">
+                  <pic:nvPicPr>
+                    <pic:cNvPr id="0" name="Picture 1" descr="../../analyses/casestudy1_brca/results/Figures/optimal_errorRate_tuneFunction_mixOmics_comp1.pdf"/>
+                    <pic:cNvPicPr>
+                      <a:picLocks noChangeAspect="1" noChangeArrowheads="1"/>
+                    </pic:cNvPicPr>
+                  </pic:nvPicPr>
+                  <pic:blipFill>
+                    <a:blip r:embed="rId11" cstate="print">
+                      <a:extLst>
+                        <a:ext uri="{28A0092B-C50C-407E-A947-70E740481C1C}">
+                          <a14:useLocalDpi xmlns:a14="http://schemas.microsoft.com/office/drawing/2010/main" val="0"/>
+                        </a:ext>
+                      </a:extLst>
+                    </a:blip>
+                    <a:srcRect/>
+                    <a:stretch>
+                      <a:fillRect/>
+                    </a:stretch>
+                  </pic:blipFill>
+                  <pic:spPr bwMode="auto">
+                    <a:xfrm>
+                      <a:off x="0" y="0"/>
+                      <a:ext cx="5943600" cy="2976880"/>
+                    </a:xfrm>
+                    <a:prstGeom prst="rect">
+                      <a:avLst/>
+                    </a:prstGeom>
+                    <a:noFill/>
+                    <a:ln>
+                      <a:noFill/>
+                    </a:ln>
+                  </pic:spPr>
+                </pic:pic>
+              </a:graphicData>
+            </a:graphic>
+          </wp:inline>
+        </w:drawing>
+      </w:r>
+      <w:bookmarkStart w:id="0" w:name="_GoBack"/>
+      <w:bookmarkEnd w:id="0"/>
+    </w:p>
+    <w:p>
+      <w:pPr>
+        <w:rPr>
+          <w:lang w:val="en-CA"/>
+        </w:rPr>
+      </w:pPr>
+      <w:r>
+        <w:rPr>
+          <w:lang w:val="en-CA"/>
+        </w:rPr>
+        <w:t>Figure S5. Tune</w:t>
       </w:r>
     </w:p>
     <w:sectPr>

</xml_diff>

<commit_message>
add methods overview files and literature articles
</commit_message>
<xml_diff>
--- a/manuscript/additionalFiles/AdditionalFile2_SuppFigs.docx
+++ b/manuscript/additionalFiles/AdditionalFile2_SuppFigs.docx
@@ -843,6 +843,148 @@
           </wp:inline>
         </w:drawing>
       </w:r>
+    </w:p>
+    <w:p>
+      <w:pPr>
+        <w:rPr>
+          <w:lang w:val="en-CA"/>
+        </w:rPr>
+      </w:pPr>
+      <w:r>
+        <w:rPr>
+          <w:lang w:val="en-CA"/>
+        </w:rPr>
+        <w:t>Figure S5. Tune</w:t>
+      </w:r>
+    </w:p>
+    <w:p>
+      <w:pPr>
+        <w:rPr>
+          <w:lang w:val="en-CA"/>
+        </w:rPr>
+      </w:pPr>
+    </w:p>
+    <w:p>
+      <w:pPr>
+        <w:rPr>
+          <w:lang w:val="en-CA"/>
+        </w:rPr>
+      </w:pPr>
+    </w:p>
+    <w:p>
+      <w:pPr>
+        <w:rPr>
+          <w:lang w:val="en-CA"/>
+        </w:rPr>
+      </w:pPr>
+    </w:p>
+    <w:p>
+      <w:pPr>
+        <w:rPr>
+          <w:lang w:val="en-CA"/>
+        </w:rPr>
+      </w:pPr>
+    </w:p>
+    <w:p>
+      <w:pPr>
+        <w:rPr>
+          <w:lang w:val="en-CA"/>
+        </w:rPr>
+      </w:pPr>
+    </w:p>
+    <w:p>
+      <w:pPr>
+        <w:rPr>
+          <w:lang w:val="en-CA"/>
+        </w:rPr>
+      </w:pPr>
+    </w:p>
+    <w:p>
+      <w:pPr>
+        <w:rPr>
+          <w:lang w:val="en-CA"/>
+        </w:rPr>
+      </w:pPr>
+      <w:r>
+        <w:rPr>
+          <w:lang w:val="en-CA"/>
+        </w:rPr>
+        <w:br w:type="page"/>
+      </w:r>
+    </w:p>
+    <w:p>
+      <w:pPr>
+        <w:rPr>
+          <w:lang w:val="en-CA"/>
+        </w:rPr>
+      </w:pPr>
+    </w:p>
+    <w:p>
+      <w:pPr>
+        <w:rPr>
+          <w:lang w:val="en-CA"/>
+        </w:rPr>
+      </w:pPr>
+    </w:p>
+    <w:p>
+      <w:pPr>
+        <w:rPr>
+          <w:lang w:val="en-CA"/>
+        </w:rPr>
+      </w:pPr>
+      <w:r>
+        <w:rPr>
+          <w:noProof/>
+        </w:rPr>
+        <w:drawing>
+          <wp:inline distT="0" distB="0" distL="0" distR="0" wp14:anchorId="473080CF" wp14:editId="5195BD0E">
+            <wp:extent cx="5943600" cy="4242435"/>
+            <wp:effectExtent l="0" t="0" r="0" b="0"/>
+            <wp:docPr id="7" name="Picture 7" descr="../../analyses/casestudy2_asthma/results/Figures/fev1Plots.pdf"/>
+            <wp:cNvGraphicFramePr>
+              <a:graphicFrameLocks xmlns:a="http://schemas.openxmlformats.org/drawingml/2006/main" noChangeAspect="1"/>
+            </wp:cNvGraphicFramePr>
+            <a:graphic xmlns:a="http://schemas.openxmlformats.org/drawingml/2006/main">
+              <a:graphicData uri="http://schemas.openxmlformats.org/drawingml/2006/picture">
+                <pic:pic xmlns:pic="http://schemas.openxmlformats.org/drawingml/2006/picture">
+                  <pic:nvPicPr>
+                    <pic:cNvPr id="0" name="Picture 2" descr="../../analyses/casestudy2_asthma/results/Figures/fev1Plots.pdf"/>
+                    <pic:cNvPicPr>
+                      <a:picLocks noChangeAspect="1" noChangeArrowheads="1"/>
+                    </pic:cNvPicPr>
+                  </pic:nvPicPr>
+                  <pic:blipFill>
+                    <a:blip r:embed="rId12">
+                      <a:extLst>
+                        <a:ext uri="{28A0092B-C50C-407E-A947-70E740481C1C}">
+                          <a14:useLocalDpi xmlns:a14="http://schemas.microsoft.com/office/drawing/2010/main" val="0"/>
+                        </a:ext>
+                      </a:extLst>
+                    </a:blip>
+                    <a:srcRect/>
+                    <a:stretch>
+                      <a:fillRect/>
+                    </a:stretch>
+                  </pic:blipFill>
+                  <pic:spPr bwMode="auto">
+                    <a:xfrm>
+                      <a:off x="0" y="0"/>
+                      <a:ext cx="5943600" cy="4242435"/>
+                    </a:xfrm>
+                    <a:prstGeom prst="rect">
+                      <a:avLst/>
+                    </a:prstGeom>
+                    <a:noFill/>
+                    <a:ln>
+                      <a:noFill/>
+                    </a:ln>
+                  </pic:spPr>
+                </pic:pic>
+              </a:graphicData>
+            </a:graphic>
+          </wp:inline>
+        </w:drawing>
+      </w:r>
       <w:bookmarkStart w:id="0" w:name="_GoBack"/>
       <w:bookmarkEnd w:id="0"/>
     </w:p>
@@ -856,7 +998,7 @@
         <w:rPr>
           <w:lang w:val="en-CA"/>
         </w:rPr>
-        <w:t>Figure S5. Tune</w:t>
+        <w:t>Figure S6. Allergen inhalation challenge.</w:t>
       </w:r>
     </w:p>
     <w:sectPr>

</xml_diff>